<commit_message>
Modified style.css and index.html
</commit_message>
<xml_diff>
--- a/Raport.docx
+++ b/Raport.docx
@@ -21,15 +21,7 @@
           <w:sz w:val="24"/>
           <w:szCs w:val="24"/>
         </w:rPr>
-        <w:t xml:space="preserve">A fost creat repozitoriul </w:t>
-      </w:r>
-      <w:r>
-        <w:rPr>
-          <w:rFonts w:ascii="Times New Roman" w:hAnsi="Times New Roman" w:cs="Times New Roman"/>
-          <w:sz w:val="24"/>
-          <w:szCs w:val="24"/>
-        </w:rPr>
-        <w:t>MinascurtaVasilii_TriboiArtiom_PAP2013</w:t>
+        <w:t>A fost creat repozitoriul MinascurtaVasilii_TriboiArtiom_PAP2013</w:t>
       </w:r>
     </w:p>
     <w:p>
@@ -168,61 +160,7 @@
           <w:szCs w:val="24"/>
           <w:lang w:val="ro-RO"/>
         </w:rPr>
-        <w:t>și adăugate fișierele</w:t>
-      </w:r>
-      <w:r>
-        <w:rPr>
-          <w:rFonts w:ascii="Times New Roman" w:hAnsi="Times New Roman" w:cs="Times New Roman"/>
-          <w:sz w:val="24"/>
-          <w:szCs w:val="24"/>
-          <w:lang w:val="ro-RO"/>
-        </w:rPr>
-        <w:t xml:space="preserve"> pagina1</w:t>
-      </w:r>
-      <w:r>
-        <w:rPr>
-          <w:rFonts w:ascii="Times New Roman" w:hAnsi="Times New Roman" w:cs="Times New Roman"/>
-          <w:sz w:val="24"/>
-          <w:szCs w:val="24"/>
-          <w:lang w:val="ro-RO"/>
-        </w:rPr>
-        <w:t>.html și</w:t>
-      </w:r>
-      <w:r>
-        <w:rPr>
-          <w:rFonts w:ascii="Times New Roman" w:hAnsi="Times New Roman" w:cs="Times New Roman"/>
-          <w:sz w:val="24"/>
-          <w:szCs w:val="24"/>
-          <w:lang w:val="ro-RO"/>
-        </w:rPr>
-        <w:t xml:space="preserve"> pagina2</w:t>
-      </w:r>
-      <w:r>
-        <w:rPr>
-          <w:rFonts w:ascii="Times New Roman" w:hAnsi="Times New Roman" w:cs="Times New Roman"/>
-          <w:sz w:val="24"/>
-          <w:szCs w:val="24"/>
-          <w:lang w:val="ro-RO"/>
-        </w:rPr>
-        <w:t>.</w:t>
-      </w:r>
-      <w:r>
-        <w:rPr>
-          <w:rFonts w:ascii="Times New Roman" w:hAnsi="Times New Roman" w:cs="Times New Roman"/>
-          <w:sz w:val="24"/>
-          <w:szCs w:val="24"/>
-          <w:lang w:val="ro-RO"/>
-        </w:rPr>
-        <w:t>html</w:t>
-      </w:r>
-      <w:r>
-        <w:rPr>
-          <w:rFonts w:ascii="Times New Roman" w:hAnsi="Times New Roman" w:cs="Times New Roman"/>
-          <w:sz w:val="24"/>
-          <w:szCs w:val="24"/>
-          <w:lang w:val="ro-RO"/>
-        </w:rPr>
-        <w:t xml:space="preserve"> </w:t>
+        <w:t xml:space="preserve">și adăugate fișierele pagina1.html și pagina2.html </w:t>
       </w:r>
       <w:r>
         <w:rPr>
@@ -250,6 +188,29 @@
           <w:lang w:val="ro-RO"/>
         </w:rPr>
         <w:t>)</w:t>
+      </w:r>
+    </w:p>
+    <w:p>
+      <w:pPr>
+        <w:pStyle w:val="ListParagraph"/>
+        <w:numPr>
+          <w:ilvl w:val="0"/>
+          <w:numId w:val="1"/>
+        </w:numPr>
+        <w:rPr>
+          <w:rFonts w:ascii="Times New Roman" w:hAnsi="Times New Roman" w:cs="Times New Roman"/>
+          <w:sz w:val="24"/>
+          <w:szCs w:val="24"/>
+        </w:rPr>
+      </w:pPr>
+      <w:r>
+        <w:rPr>
+          <w:rFonts w:ascii="Times New Roman" w:hAnsi="Times New Roman" w:cs="Times New Roman"/>
+          <w:sz w:val="24"/>
+          <w:szCs w:val="24"/>
+          <w:lang w:val="ro-RO"/>
+        </w:rPr>
+        <w:t>Fișierele au fost modificate reciproc și actualizate în repozitoriu</w:t>
       </w:r>
     </w:p>
     <w:sectPr>

</xml_diff>